<commit_message>
Modified project proposal, only the architecture diagram needs to be added
</commit_message>
<xml_diff>
--- a/Project Proposal.docx
+++ b/Project Proposal.docx
@@ -15,8 +15,13 @@
         <w:pStyle w:val="Subtitle"/>
       </w:pPr>
       <w:r>
-        <w:t>Rupert Claisse</w:t>
-      </w:r>
+        <w:t xml:space="preserve">Rupert </w:t>
+      </w:r>
+      <w:proofErr w:type="spellStart"/>
+      <w:r>
+        <w:t>Claisse</w:t>
+      </w:r>
+      <w:proofErr w:type="spellEnd"/>
     </w:p>
     <w:p>
       <w:pPr>
@@ -102,7 +107,35 @@
         <w:rPr>
           <w:rFonts w:ascii="Calibri" w:hAnsi="Calibri" w:cs="Calibri"/>
         </w:rPr>
-        <w:t>This is the body text. (2-4 paragraphs describing proposed project) I plan to design a board to connect either an ESP32 or Arduino microcontroller to a secondary board that provides both a physical and an electrical connection to each other. In addition, I plan to route all of the connections on these boards to one side of the new board, in order to simplify any potential future installation into another device.</w:t>
+        <w:t xml:space="preserve">I plan to design a board to connect an ESP32 microcontroller to a secondary board that provides both a physical and an electrical connection to each other. In addition, I plan to route </w:t>
+      </w:r>
+      <w:proofErr w:type="gramStart"/>
+      <w:r>
+        <w:rPr>
+          <w:rFonts w:ascii="Calibri" w:hAnsi="Calibri" w:cs="Calibri"/>
+        </w:rPr>
+        <w:t>all of</w:t>
+      </w:r>
+      <w:proofErr w:type="gramEnd"/>
+      <w:r>
+        <w:rPr>
+          <w:rFonts w:ascii="Calibri" w:hAnsi="Calibri" w:cs="Calibri"/>
+        </w:rPr>
+        <w:t xml:space="preserve"> the connections on these boards to one side of the new board, </w:t>
+      </w:r>
+      <w:proofErr w:type="gramStart"/>
+      <w:r>
+        <w:rPr>
+          <w:rFonts w:ascii="Calibri" w:hAnsi="Calibri" w:cs="Calibri"/>
+        </w:rPr>
+        <w:t>in order to</w:t>
+      </w:r>
+      <w:proofErr w:type="gramEnd"/>
+      <w:r>
+        <w:rPr>
+          <w:rFonts w:ascii="Calibri" w:hAnsi="Calibri" w:cs="Calibri"/>
+        </w:rPr>
+        <w:t xml:space="preserve"> simplify any potential future installation into another device.</w:t>
       </w:r>
     </w:p>
     <w:p>
@@ -212,6 +245,7 @@
       <w:r>
         <w:rPr>
           <w:rFonts w:ascii="Calibri" w:hAnsi="Calibri" w:cs="Calibri"/>
+          <w:highlight w:val="yellow"/>
         </w:rPr>
         <w:t>Architecture diagram</w:t>
       </w:r>
@@ -224,6 +258,15 @@
           <w:rFonts w:ascii="Calibri" w:hAnsi="Calibri" w:cs="Calibri"/>
         </w:rPr>
       </w:pPr>
+    </w:p>
+    <w:p>
+      <w:pPr>
+        <w:spacing w:after="240" w:line="360" w:lineRule="auto"/>
+        <w:jc w:val="both"/>
+        <w:rPr>
+          <w:rFonts w:ascii="Calibri" w:hAnsi="Calibri" w:cs="Calibri"/>
+        </w:rPr>
+      </w:pPr>
       <w:r>
         <w:rPr>
           <w:rFonts w:ascii="Calibri" w:hAnsi="Calibri" w:cs="Calibri"/>
@@ -258,25 +301,73 @@
         <w:rPr>
           <w:rFonts w:ascii="Calibri" w:hAnsi="Calibri" w:cs="Calibri"/>
         </w:rPr>
-        <w:t xml:space="preserve"> have been in communication with my supervisors </w:t>
-      </w:r>
-      <w:r>
-        <w:rPr>
-          <w:rFonts w:ascii="Calibri" w:hAnsi="Calibri" w:cs="Calibri"/>
-        </w:rPr>
-        <w:t xml:space="preserve">and we have determined that </w:t>
-      </w:r>
-      <w:r>
-        <w:rPr>
-          <w:rFonts w:ascii="Calibri" w:hAnsi="Calibri" w:cs="Calibri"/>
-        </w:rPr>
-        <w:t>the best thing to do would be to use a DHT11 as my secondary board</w:t>
-      </w:r>
-      <w:r>
-        <w:rPr>
-          <w:rFonts w:ascii="Calibri" w:hAnsi="Calibri" w:cs="Calibri"/>
-        </w:rPr>
-        <w:t xml:space="preserve">. </w:t>
+        <w:t xml:space="preserve"> have been in communication with </w:t>
+      </w:r>
+      <w:r>
+        <w:rPr>
+          <w:rFonts w:ascii="Calibri" w:hAnsi="Calibri" w:cs="Calibri"/>
+        </w:rPr>
+        <w:t xml:space="preserve">one of </w:t>
+      </w:r>
+      <w:r>
+        <w:rPr>
+          <w:rFonts w:ascii="Calibri" w:hAnsi="Calibri" w:cs="Calibri"/>
+        </w:rPr>
+        <w:t xml:space="preserve">my supervisors </w:t>
+      </w:r>
+      <w:r>
+        <w:rPr>
+          <w:rFonts w:ascii="Calibri" w:hAnsi="Calibri" w:cs="Calibri"/>
+        </w:rPr>
+        <w:t xml:space="preserve">and we have </w:t>
+      </w:r>
+      <w:r>
+        <w:rPr>
+          <w:rFonts w:ascii="Calibri" w:hAnsi="Calibri" w:cs="Calibri"/>
+        </w:rPr>
+        <w:t xml:space="preserve">discussed the possibility of </w:t>
+      </w:r>
+      <w:r>
+        <w:rPr>
+          <w:rFonts w:ascii="Calibri" w:hAnsi="Calibri" w:cs="Calibri"/>
+        </w:rPr>
+        <w:t>us</w:t>
+      </w:r>
+      <w:r>
+        <w:rPr>
+          <w:rFonts w:ascii="Calibri" w:hAnsi="Calibri" w:cs="Calibri"/>
+        </w:rPr>
+        <w:t>ing</w:t>
+      </w:r>
+      <w:r>
+        <w:rPr>
+          <w:rFonts w:ascii="Calibri" w:hAnsi="Calibri" w:cs="Calibri"/>
+        </w:rPr>
+        <w:t xml:space="preserve"> a DHT11 as my secondary board</w:t>
+      </w:r>
+      <w:r>
+        <w:rPr>
+          <w:rFonts w:ascii="Calibri" w:hAnsi="Calibri" w:cs="Calibri"/>
+        </w:rPr>
+        <w:t>.</w:t>
+      </w:r>
+      <w:r>
+        <w:rPr>
+          <w:rFonts w:ascii="Calibri" w:hAnsi="Calibri" w:cs="Calibri"/>
+        </w:rPr>
+        <w:t xml:space="preserve"> My main supervisor, though, has strongly advised against this decision. As for the physical des</w:t>
+      </w:r>
+      <w:r>
+        <w:rPr>
+          <w:rFonts w:ascii="Calibri" w:hAnsi="Calibri" w:cs="Calibri"/>
+        </w:rPr>
+        <w:t>ign,</w:t>
+      </w:r>
+      <w:r>
+        <w:rPr>
+          <w:rFonts w:ascii="Calibri" w:hAnsi="Calibri" w:cs="Calibri"/>
+        </w:rPr>
+        <w:t xml:space="preserve"> </w:t>
       </w:r>
       <w:r>
         <w:rPr>

</xml_diff>

<commit_message>
Added title and architecture diagram and modified project plan
</commit_message>
<xml_diff>
--- a/Project Proposal.docx
+++ b/Project Proposal.docx
@@ -1,13 +1,26 @@
 
 <file path=word/document.xml><?xml version="1.0" encoding="utf-8"?>
-<w:document xmlns:wpc="http://schemas.microsoft.com/office/word/2010/wordprocessingCanvas" xmlns:cx="http://schemas.microsoft.com/office/drawing/2014/chartex" xmlns:cx1="http://schemas.microsoft.com/office/drawing/2015/9/8/chartex" xmlns:cx2="http://schemas.microsoft.com/office/drawing/2015/10/21/chartex" xmlns:cx3="http://schemas.microsoft.com/office/drawing/2016/5/9/chartex" xmlns:cx4="http://schemas.microsoft.com/office/drawing/2016/5/10/chartex" xmlns:cx5="http://schemas.microsoft.com/office/drawing/2016/5/11/chartex" xmlns:cx6="http://schemas.microsoft.com/office/drawing/2016/5/12/chartex" xmlns:cx7="http://schemas.microsoft.com/office/drawing/2016/5/13/chartex" xmlns:cx8="http://schemas.microsoft.com/office/drawing/2016/5/14/chartex" xmlns:mc="http://schemas.openxmlformats.org/markup-compatibility/2006" xmlns:aink="http://schemas.microsoft.com/office/drawing/2016/ink" xmlns:am3d="http://schemas.microsoft.com/office/drawing/2017/model3d" xmlns:o="urn:schemas-microsoft-com:office:office" xmlns:oel="http://schemas.microsoft.com/office/2019/extlst" xmlns:r="http://schemas.openxmlformats.org/officeDocument/2006/relationships" xmlns:m="http://schemas.openxmlformats.org/officeDocument/2006/math" xmlns:v="urn:schemas-microsoft-com:vml" xmlns:wp14="http://schemas.microsoft.com/office/word/2010/wordprocessingDrawing" xmlns:wp="http://schemas.openxmlformats.org/drawingml/2006/wordprocessingDrawing" xmlns:w10="urn:schemas-microsoft-com:office:word" xmlns:w="http://schemas.openxmlformats.org/wordprocessingml/2006/main" xmlns:w14="http://schemas.microsoft.com/office/word/2010/wordml" xmlns:w15="http://schemas.microsoft.com/office/word/2012/wordml" xmlns:w16cex="http://schemas.microsoft.com/office/word/2018/wordml/cex" xmlns:w16cid="http://schemas.microsoft.com/office/word/2016/wordml/cid" xmlns:w16="http://schemas.microsoft.com/office/word/2018/wordml" xmlns:w16du="http://schemas.microsoft.com/office/word/2023/wordml/word16du" xmlns:w16sdtdh="http://schemas.microsoft.com/office/word/2020/wordml/sdtdatahash" xmlns:w16sdtfl="http://schemas.microsoft.com/office/word/2024/wordml/sdtformatlock" xmlns:w16se="http://schemas.microsoft.com/office/word/2015/wordml/symex" xmlns:wpg="http://schemas.microsoft.com/office/word/2010/wordprocessingGroup" xmlns:wpi="http://schemas.microsoft.com/office/word/2010/wordprocessingInk" xmlns:wne="http://schemas.microsoft.com/office/word/2006/wordml" xmlns:wps="http://schemas.microsoft.com/office/word/2010/wordprocessingShape" mc:Ignorable="w14 w15 w16se w16cid w16 w16cex w16sdtdh w16sdtfl w16du wp14">
+<w:document xmlns:wpc="http://schemas.microsoft.com/office/word/2010/wordprocessingCanvas" xmlns:cx="http://schemas.microsoft.com/office/drawing/2014/chartex" xmlns:cx1="http://schemas.microsoft.com/office/drawing/2015/9/8/chartex" xmlns:cx2="http://schemas.microsoft.com/office/drawing/2015/10/21/chartex" xmlns:cx3="http://schemas.microsoft.com/office/drawing/2016/5/9/chartex" xmlns:cx4="http://schemas.microsoft.com/office/drawing/2016/5/10/chartex" xmlns:cx5="http://schemas.microsoft.com/office/drawing/2016/5/11/chartex" xmlns:cx6="http://schemas.microsoft.com/office/drawing/2016/5/12/chartex" xmlns:cx7="http://schemas.microsoft.com/office/drawing/2016/5/13/chartex" xmlns:cx8="http://schemas.microsoft.com/office/drawing/2016/5/14/chartex" xmlns:mc="http://schemas.openxmlformats.org/markup-compatibility/2006" xmlns:aink="http://schemas.microsoft.com/office/drawing/2016/ink" xmlns:am3d="http://schemas.microsoft.com/office/drawing/2017/model3d" xmlns:o="urn:schemas-microsoft-com:office:office" xmlns:oel="http://schemas.microsoft.com/office/2019/extlst" xmlns:r="http://schemas.openxmlformats.org/officeDocument/2006/relationships" xmlns:m="http://schemas.openxmlformats.org/officeDocument/2006/math" xmlns:v="urn:schemas-microsoft-com:vml" xmlns:wp14="http://schemas.microsoft.com/office/word/2010/wordprocessingDrawing" xmlns:wp="http://schemas.openxmlformats.org/drawingml/2006/wordprocessingDrawing" xmlns:w10="urn:schemas-microsoft-com:office:word" xmlns:w="http://schemas.openxmlformats.org/wordprocessingml/2006/main" xmlns:w14="http://schemas.microsoft.com/office/word/2010/wordml" xmlns:w15="http://schemas.microsoft.com/office/word/2012/wordml" xmlns:w16cex="http://schemas.microsoft.com/office/word/2018/wordml/cex" xmlns:w16cid="http://schemas.microsoft.com/office/word/2016/wordml/cid" xmlns:w16="http://schemas.microsoft.com/office/word/2018/wordml" xmlns:w16du="http://schemas.microsoft.com/office/word/2023/wordml/word16du" xmlns:w16sdtdh="http://schemas.microsoft.com/office/word/2020/wordml/sdtdatahash" xmlns:w16sdtfl="http://schemas.microsoft.com/office/word/2024/wordml/sdtformatlock" xmlns:w16se="http://schemas.microsoft.com/office/word/2015/wordml/symex" xmlns:wpg="http://schemas.microsoft.com/office/word/2010/wordprocessingGroup" xmlns:wpi="http://schemas.microsoft.com/office/word/2010/wordprocessingInk" xmlns:wne="http://schemas.microsoft.com/office/word/2006/wordml" xmlns:wps="http://schemas.microsoft.com/office/word/2010/wordprocessingShape" xmlns:a="http://schemas.openxmlformats.org/drawingml/2006/main" xmlns:pic="http://schemas.openxmlformats.org/drawingml/2006/picture" xmlns:a14="http://schemas.microsoft.com/office/drawing/2010/main" mc:Ignorable="w14 w15 w16se w16cid w16 w16cex w16sdtdh w16sdtfl w16du wp14">
   <w:body>
     <w:p>
       <w:pPr>
         <w:pStyle w:val="Title"/>
       </w:pPr>
       <w:r>
-        <w:t>Title of project</w:t>
+        <w:rPr/>
+        <w:t>Supporting PCB for</w:t>
+      </w:r>
+      <w:r>
+        <w:rPr/>
+        <w:t xml:space="preserve"> the</w:t>
+      </w:r>
+      <w:r>
+        <w:rPr/>
+        <w:t xml:space="preserve"> </w:t>
+      </w:r>
+      <w:r>
+        <w:rPr/>
+        <w:t>ESP32 and an accessory board</w:t>
       </w:r>
     </w:p>
     <w:p>
@@ -15,8 +28,13 @@
         <w:pStyle w:val="Subtitle"/>
       </w:pPr>
       <w:r>
-        <w:t>Rupert Claisse</w:t>
-      </w:r>
+        <w:t xml:space="preserve">Rupert </w:t>
+      </w:r>
+      <w:proofErr w:type="spellStart"/>
+      <w:r>
+        <w:t>Claisse</w:t>
+      </w:r>
+      <w:proofErr w:type="spellEnd"/>
     </w:p>
     <w:p>
       <w:pPr>
@@ -65,6 +83,11 @@
         <w:pStyle w:val="Heading1"/>
       </w:pPr>
       <w:r>
+        <w:rPr/>
+        <w:t xml:space="preserve">Supervisor: </w:t>
+      </w:r>
+      <w:r>
+        <w:rPr/>
         <w:t>Ben Kinsella</w:t>
       </w:r>
     </w:p>
@@ -102,34 +125,55 @@
         <w:rPr>
           <w:rFonts w:ascii="Calibri" w:hAnsi="Calibri" w:cs="Calibri"/>
         </w:rPr>
-        <w:t>I plan to design a board to connect an ESP32 microcontroller to a secondary board that provides both a physical and an electrical connection to each other. In addition, I plan to route all of the connections on these boards to one side of the new board, in order to simplify any potential future installation into another device.</w:t>
+        <w:t xml:space="preserve">I plan to design a board to connect an ESP32 microcontroller to a secondary board that provides both a physical and an electrical connection to each other. In addition, I plan to route </w:t>
+      </w:r>
+      <w:proofErr w:type="gramStart"/>
+      <w:r>
+        <w:rPr>
+          <w:rFonts w:ascii="Calibri" w:hAnsi="Calibri" w:cs="Calibri"/>
+        </w:rPr>
+        <w:t>all of</w:t>
+      </w:r>
+      <w:proofErr w:type="gramEnd"/>
+      <w:r>
+        <w:rPr>
+          <w:rFonts w:ascii="Calibri" w:hAnsi="Calibri" w:cs="Calibri"/>
+        </w:rPr>
+        <w:t xml:space="preserve"> the connections on these boards to one side of the new board, </w:t>
+      </w:r>
+      <w:proofErr w:type="gramStart"/>
+      <w:r>
+        <w:rPr>
+          <w:rFonts w:ascii="Calibri" w:hAnsi="Calibri" w:cs="Calibri"/>
+        </w:rPr>
+        <w:t>in order to</w:t>
+      </w:r>
+      <w:proofErr w:type="gramEnd"/>
+      <w:r>
+        <w:rPr>
+          <w:rFonts w:ascii="Calibri" w:hAnsi="Calibri" w:cs="Calibri"/>
+        </w:rPr>
+        <w:t xml:space="preserve"> simplify any potential future installation into another device.</w:t>
       </w:r>
     </w:p>
     <w:p>
       <w:pPr>
-        <w:spacing w:line="360" w:lineRule="auto"/>
-        <w:jc w:val="both"/>
-        <w:rPr>
-          <w:rFonts w:ascii="Calibri" w:hAnsi="Calibri" w:cs="Calibri"/>
-        </w:rPr>
-      </w:pPr>
-      <w:r>
-        <w:rPr>
+        <w:spacing w:after="240" w:line="360" w:lineRule="auto"/>
+        <w:jc w:val="center"/>
+        <w:rPr>
+          <w:rFonts w:ascii="Calibri" w:hAnsi="Calibri" w:cs="Calibri"/>
+        </w:rPr>
+      </w:pPr>
+      <w:r>
+        <w:rPr>
+          <w:rFonts w:ascii="Calibri" w:hAnsi="Calibri" w:cs="Calibri"/>
           <w:noProof/>
         </w:rPr>
         <w:drawing>
-          <wp:anchor distT="0" distB="0" distL="0" distR="0" simplePos="0" relativeHeight="2" behindDoc="0" locked="0" layoutInCell="0" allowOverlap="1" wp14:anchorId="7F12B28E" wp14:editId="2E0CC3D6">
-            <wp:simplePos x="0" y="0"/>
-            <wp:positionH relativeFrom="column">
-              <wp:posOffset>1786890</wp:posOffset>
-            </wp:positionH>
-            <wp:positionV relativeFrom="paragraph">
-              <wp:posOffset>10160</wp:posOffset>
-            </wp:positionV>
-            <wp:extent cx="1948815" cy="1638300"/>
+          <wp:inline distT="0" distB="0" distL="0" distR="0" wp14:anchorId="255FF210" wp14:editId="30A17E49">
+            <wp:extent cx="4105275" cy="3810000"/>
             <wp:effectExtent l="0" t="0" r="0" b="0"/>
-            <wp:wrapSquare wrapText="largest"/>
-            <wp:docPr id="1" name="Image1"/>
+            <wp:docPr id="399418712" name="Picture 1"/>
             <wp:cNvGraphicFramePr>
               <a:graphicFrameLocks xmlns:a="http://schemas.openxmlformats.org/drawingml/2006/main" noChangeAspect="1"/>
             </wp:cNvGraphicFramePr>
@@ -137,106 +181,41 @@
               <a:graphicData uri="http://schemas.openxmlformats.org/drawingml/2006/picture">
                 <pic:pic xmlns:pic="http://schemas.openxmlformats.org/drawingml/2006/picture">
                   <pic:nvPicPr>
-                    <pic:cNvPr id="1" name="Image1"/>
-                    <pic:cNvPicPr>
-                      <a:picLocks noChangeAspect="1" noChangeArrowheads="1"/>
-                    </pic:cNvPicPr>
+                    <pic:cNvPr id="399418712" name="Picture 1"/>
+                    <pic:cNvPicPr/>
                   </pic:nvPicPr>
                   <pic:blipFill>
-                    <a:blip r:embed="rId5"/>
+                    <a:blip r:embed="rId5">
+                      <a:extLst>
+                        <a:ext uri="{28A0092B-C50C-407E-A947-70E740481C1C}">
+                          <a14:useLocalDpi xmlns:a14="http://schemas.microsoft.com/office/drawing/2010/main" val="0"/>
+                        </a:ext>
+                      </a:extLst>
+                    </a:blip>
                     <a:stretch>
                       <a:fillRect/>
                     </a:stretch>
                   </pic:blipFill>
-                  <pic:spPr bwMode="auto">
+                  <pic:spPr>
                     <a:xfrm>
                       <a:off x="0" y="0"/>
-                      <a:ext cx="1948815" cy="1638300"/>
+                      <a:ext cx="4105275" cy="3810000"/>
                     </a:xfrm>
                     <a:prstGeom prst="rect">
                       <a:avLst/>
                     </a:prstGeom>
-                    <a:noFill/>
                   </pic:spPr>
                 </pic:pic>
               </a:graphicData>
             </a:graphic>
-          </wp:anchor>
+          </wp:inline>
         </w:drawing>
       </w:r>
     </w:p>
     <w:p>
       <w:pPr>
-        <w:spacing w:line="360" w:lineRule="auto"/>
-        <w:jc w:val="both"/>
-        <w:rPr>
-          <w:rFonts w:ascii="Calibri" w:hAnsi="Calibri" w:cs="Calibri"/>
-        </w:rPr>
-      </w:pPr>
-    </w:p>
-    <w:p>
-      <w:pPr>
-        <w:spacing w:line="360" w:lineRule="auto"/>
-        <w:jc w:val="both"/>
-        <w:rPr>
-          <w:rFonts w:ascii="Calibri" w:hAnsi="Calibri" w:cs="Calibri"/>
-        </w:rPr>
-      </w:pPr>
-    </w:p>
-    <w:p>
-      <w:pPr>
-        <w:spacing w:line="360" w:lineRule="auto"/>
-        <w:jc w:val="both"/>
-        <w:rPr>
-          <w:rFonts w:ascii="Calibri" w:hAnsi="Calibri" w:cs="Calibri"/>
-        </w:rPr>
-      </w:pPr>
-    </w:p>
-    <w:p>
-      <w:pPr>
-        <w:spacing w:line="360" w:lineRule="auto"/>
-        <w:jc w:val="both"/>
-        <w:rPr>
-          <w:rFonts w:ascii="Calibri" w:hAnsi="Calibri" w:cs="Calibri"/>
-        </w:rPr>
-      </w:pPr>
-    </w:p>
-    <w:p>
-      <w:pPr>
-        <w:spacing w:line="360" w:lineRule="auto"/>
-        <w:jc w:val="both"/>
-        <w:rPr>
-          <w:rFonts w:ascii="Calibri" w:hAnsi="Calibri" w:cs="Calibri"/>
-        </w:rPr>
-      </w:pPr>
-      <w:r>
-        <w:rPr>
-          <w:rFonts w:ascii="Calibri" w:hAnsi="Calibri" w:cs="Calibri"/>
-          <w:highlight w:val="yellow"/>
-        </w:rPr>
-        <w:t>Architecture diagram</w:t>
-      </w:r>
-    </w:p>
-    <w:p>
-      <w:pPr>
         <w:spacing w:after="240" w:line="360" w:lineRule="auto"/>
         <w:jc w:val="both"/>
-        <w:rPr>
-          <w:rFonts w:ascii="Calibri" w:hAnsi="Calibri" w:cs="Calibri"/>
-        </w:rPr>
-      </w:pPr>
-    </w:p>
-    <w:p>
-      <w:pPr>
-        <w:spacing w:after="240" w:line="360" w:lineRule="auto"/>
-        <w:jc w:val="both"/>
-        <w:rPr>
-          <w:rFonts w:ascii="Cambria" w:hAnsi="Cambria" w:cs="Calibri"/>
-          <w:b/>
-          <w:bCs/>
-        </w:rPr>
-      </w:pPr>
-      <w:r>
         <w:rPr>
           <w:rFonts w:ascii="Cambria" w:hAnsi="Cambria" w:cs="Calibri"/>
           <w:b/>
@@ -244,6 +223,40 @@
           <w:sz w:val="32"/>
           <w:szCs w:val="32"/>
         </w:rPr>
+      </w:pPr>
+    </w:p>
+    <w:p>
+      <w:pPr>
+        <w:spacing w:after="240" w:line="360" w:lineRule="auto"/>
+        <w:jc w:val="both"/>
+        <w:rPr>
+          <w:rFonts w:ascii="Cambria" w:hAnsi="Cambria" w:cs="Calibri"/>
+          <w:b/>
+          <w:bCs/>
+          <w:sz w:val="32"/>
+          <w:szCs w:val="32"/>
+        </w:rPr>
+      </w:pPr>
+    </w:p>
+    <w:p>
+      <w:pPr>
+        <w:spacing w:after="240" w:line="360" w:lineRule="auto"/>
+        <w:jc w:val="both"/>
+        <w:rPr>
+          <w:rFonts w:ascii="Cambria" w:hAnsi="Cambria" w:cs="Calibri"/>
+          <w:b/>
+          <w:bCs/>
+        </w:rPr>
+      </w:pPr>
+      <w:r>
+        <w:rPr>
+          <w:rFonts w:ascii="Cambria" w:hAnsi="Cambria" w:cs="Calibri"/>
+          <w:b/>
+          <w:bCs/>
+          <w:sz w:val="32"/>
+          <w:szCs w:val="32"/>
+        </w:rPr>
+        <w:lastRenderedPageBreak/>
         <w:t>Project plan</w:t>
       </w:r>
     </w:p>
@@ -264,13 +277,7 @@
         <w:rPr>
           <w:rFonts w:ascii="Calibri" w:hAnsi="Calibri" w:cs="Calibri"/>
         </w:rPr>
-        <w:t>Starting a few days before t</w:t>
-      </w:r>
-      <w:r>
-        <w:rPr>
-          <w:rFonts w:ascii="Calibri" w:hAnsi="Calibri" w:cs="Calibri"/>
-        </w:rPr>
-        <w:t>oday (</w:t>
+        <w:t xml:space="preserve">Starting a few days before </w:t>
       </w:r>
       <w:r>
         <w:rPr>
@@ -294,7 +301,7 @@
         <w:rPr>
           <w:rFonts w:ascii="Calibri" w:hAnsi="Calibri" w:cs="Calibri"/>
         </w:rPr>
-        <w:t xml:space="preserve">/2025) and in the coming days, </w:t>
+        <w:t xml:space="preserve">/2025 and in the coming days, </w:t>
       </w:r>
       <w:r>
         <w:rPr>
@@ -306,7 +313,19 @@
         <w:rPr>
           <w:rFonts w:ascii="Calibri" w:hAnsi="Calibri" w:cs="Calibri"/>
         </w:rPr>
-        <w:t xml:space="preserve"> have been in communication with </w:t>
+        <w:t xml:space="preserve"> ha</w:t>
+      </w:r>
+      <w:r>
+        <w:rPr>
+          <w:rFonts w:ascii="Calibri" w:hAnsi="Calibri" w:cs="Calibri"/>
+        </w:rPr>
+        <w:t>d</w:t>
+      </w:r>
+      <w:r>
+        <w:rPr>
+          <w:rFonts w:ascii="Calibri" w:hAnsi="Calibri" w:cs="Calibri"/>
+        </w:rPr>
+        <w:t xml:space="preserve"> been in communication with </w:t>
       </w:r>
       <w:r>
         <w:rPr>
@@ -360,7 +379,19 @@
         <w:rPr>
           <w:rFonts w:ascii="Calibri" w:hAnsi="Calibri" w:cs="Calibri"/>
         </w:rPr>
-        <w:t xml:space="preserve"> My main supervisor, though, has strongly advised against this decision. As for the physical des</w:t>
+        <w:t xml:space="preserve"> My main supervisor, though, has strongly </w:t>
+      </w:r>
+      <w:r>
+        <w:rPr>
+          <w:rFonts w:ascii="Calibri" w:hAnsi="Calibri" w:cs="Calibri"/>
+        </w:rPr>
+        <w:t>advised</w:t>
+      </w:r>
+      <w:r>
+        <w:rPr>
+          <w:rFonts w:ascii="Calibri" w:hAnsi="Calibri" w:cs="Calibri"/>
+        </w:rPr>
+        <w:t xml:space="preserve"> against this decision. As for the physical des</w:t>
       </w:r>
       <w:r>
         <w:rPr>
@@ -378,7 +409,19 @@
         <w:rPr>
           <w:rFonts w:ascii="Calibri" w:hAnsi="Calibri" w:cs="Calibri"/>
         </w:rPr>
-        <w:t>I should be able to use the on-site milling machine that one of my supervisors is in the process of preparing.</w:t>
+        <w:t xml:space="preserve">I should be able to use the on-site milling machine that one of my supervisors is </w:t>
+      </w:r>
+      <w:r>
+        <w:rPr>
+          <w:rFonts w:ascii="Calibri" w:hAnsi="Calibri" w:cs="Calibri"/>
+        </w:rPr>
+        <w:t>in the process of preparing</w:t>
+      </w:r>
+      <w:r>
+        <w:rPr>
+          <w:rFonts w:ascii="Calibri" w:hAnsi="Calibri" w:cs="Calibri"/>
+        </w:rPr>
+        <w:t>.</w:t>
       </w:r>
     </w:p>
     <w:p>
@@ -398,7 +441,13 @@
         <w:rPr>
           <w:rFonts w:ascii="Calibri" w:hAnsi="Calibri" w:cs="Calibri"/>
         </w:rPr>
-        <w:t>Today (03/10/2025), I managed to get my Altium account working and</w:t>
+        <w:t>On</w:t>
+      </w:r>
+      <w:r>
+        <w:rPr>
+          <w:rFonts w:ascii="Calibri" w:hAnsi="Calibri" w:cs="Calibri"/>
+        </w:rPr>
+        <w:t xml:space="preserve"> 03/10/2025, I managed to get my Altium account working and</w:t>
       </w:r>
       <w:r>
         <w:rPr>
@@ -410,14 +459,7 @@
         <w:rPr>
           <w:rFonts w:ascii="Calibri" w:hAnsi="Calibri" w:cs="Calibri"/>
         </w:rPr>
-        <w:t xml:space="preserve">decided to take the advice of my main supervisor and </w:t>
-      </w:r>
-      <w:r>
-        <w:rPr>
-          <w:rFonts w:ascii="Calibri" w:hAnsi="Calibri" w:cs="Calibri"/>
-        </w:rPr>
-        <w:lastRenderedPageBreak/>
-        <w:t>use an ESP32 with a</w:t>
+        <w:t>decided to take the advice of my main supervisor and use an ESP32 with a</w:t>
       </w:r>
       <w:r>
         <w:rPr>
@@ -463,7 +505,7 @@
       </w:r>
     </w:p>
     <w:sectPr>
-      <w:pgSz w:w="11906" w:h="16838"/>
+      <w:pgSz w:w="11906" w:h="16838" w:orient="portrait"/>
       <w:pgMar w:top="1440" w:right="1440" w:bottom="1440" w:left="1440" w:header="0" w:footer="0" w:gutter="0"/>
       <w:cols w:space="720"/>
       <w:formProt w:val="0"/>
@@ -488,7 +530,7 @@
         <w:ind w:left="720" w:hanging="360"/>
       </w:pPr>
       <w:rPr>
-        <w:rFonts w:ascii="Symbol" w:hAnsi="Symbol" w:hint="default"/>
+        <w:rFonts w:hint="default" w:ascii="Symbol" w:hAnsi="Symbol"/>
       </w:rPr>
     </w:lvl>
     <w:lvl w:ilvl="1" w:tplc="18090003" w:tentative="1">
@@ -500,7 +542,7 @@
         <w:ind w:left="1440" w:hanging="360"/>
       </w:pPr>
       <w:rPr>
-        <w:rFonts w:ascii="Courier New" w:hAnsi="Courier New" w:cs="Courier New" w:hint="default"/>
+        <w:rFonts w:hint="default" w:ascii="Courier New" w:hAnsi="Courier New" w:cs="Courier New"/>
       </w:rPr>
     </w:lvl>
     <w:lvl w:ilvl="2" w:tplc="18090005" w:tentative="1">
@@ -512,7 +554,7 @@
         <w:ind w:left="2160" w:hanging="360"/>
       </w:pPr>
       <w:rPr>
-        <w:rFonts w:ascii="Wingdings" w:hAnsi="Wingdings" w:hint="default"/>
+        <w:rFonts w:hint="default" w:ascii="Wingdings" w:hAnsi="Wingdings"/>
       </w:rPr>
     </w:lvl>
     <w:lvl w:ilvl="3" w:tplc="18090001" w:tentative="1">
@@ -524,7 +566,7 @@
         <w:ind w:left="2880" w:hanging="360"/>
       </w:pPr>
       <w:rPr>
-        <w:rFonts w:ascii="Symbol" w:hAnsi="Symbol" w:hint="default"/>
+        <w:rFonts w:hint="default" w:ascii="Symbol" w:hAnsi="Symbol"/>
       </w:rPr>
     </w:lvl>
     <w:lvl w:ilvl="4" w:tplc="18090003" w:tentative="1">
@@ -536,7 +578,7 @@
         <w:ind w:left="3600" w:hanging="360"/>
       </w:pPr>
       <w:rPr>
-        <w:rFonts w:ascii="Courier New" w:hAnsi="Courier New" w:cs="Courier New" w:hint="default"/>
+        <w:rFonts w:hint="default" w:ascii="Courier New" w:hAnsi="Courier New" w:cs="Courier New"/>
       </w:rPr>
     </w:lvl>
     <w:lvl w:ilvl="5" w:tplc="18090005" w:tentative="1">
@@ -548,7 +590,7 @@
         <w:ind w:left="4320" w:hanging="360"/>
       </w:pPr>
       <w:rPr>
-        <w:rFonts w:ascii="Wingdings" w:hAnsi="Wingdings" w:hint="default"/>
+        <w:rFonts w:hint="default" w:ascii="Wingdings" w:hAnsi="Wingdings"/>
       </w:rPr>
     </w:lvl>
     <w:lvl w:ilvl="6" w:tplc="18090001" w:tentative="1">
@@ -560,7 +602,7 @@
         <w:ind w:left="5040" w:hanging="360"/>
       </w:pPr>
       <w:rPr>
-        <w:rFonts w:ascii="Symbol" w:hAnsi="Symbol" w:hint="default"/>
+        <w:rFonts w:hint="default" w:ascii="Symbol" w:hAnsi="Symbol"/>
       </w:rPr>
     </w:lvl>
     <w:lvl w:ilvl="7" w:tplc="18090003" w:tentative="1">
@@ -572,7 +614,7 @@
         <w:ind w:left="5760" w:hanging="360"/>
       </w:pPr>
       <w:rPr>
-        <w:rFonts w:ascii="Courier New" w:hAnsi="Courier New" w:cs="Courier New" w:hint="default"/>
+        <w:rFonts w:hint="default" w:ascii="Courier New" w:hAnsi="Courier New" w:cs="Courier New"/>
       </w:rPr>
     </w:lvl>
     <w:lvl w:ilvl="8" w:tplc="18090005" w:tentative="1">
@@ -584,7 +626,7 @@
         <w:ind w:left="6480" w:hanging="360"/>
       </w:pPr>
       <w:rPr>
-        <w:rFonts w:ascii="Wingdings" w:hAnsi="Wingdings" w:hint="default"/>
+        <w:rFonts w:hint="default" w:ascii="Wingdings" w:hAnsi="Wingdings"/>
       </w:rPr>
     </w:lvl>
   </w:abstractNum>
@@ -599,7 +641,7 @@
   <w:docDefaults>
     <w:rPrDefault>
       <w:rPr>
-        <w:rFonts w:asciiTheme="minorHAnsi" w:eastAsiaTheme="minorHAnsi" w:hAnsiTheme="minorHAnsi" w:cstheme="minorBidi"/>
+        <w:rFonts w:asciiTheme="minorHAnsi" w:hAnsiTheme="minorHAnsi" w:eastAsiaTheme="minorHAnsi" w:cstheme="minorBidi"/>
         <w:kern w:val="2"/>
         <w:sz w:val="24"/>
         <w:szCs w:val="24"/>
@@ -616,14 +658,14 @@
   <w:latentStyles w:defLockedState="0" w:defUIPriority="99" w:defSemiHidden="0" w:defUnhideWhenUsed="0" w:defQFormat="0" w:count="376">
     <w:lsdException w:name="Normal" w:uiPriority="0" w:qFormat="1"/>
     <w:lsdException w:name="heading 1" w:uiPriority="9" w:qFormat="1"/>
-    <w:lsdException w:name="heading 2" w:semiHidden="1" w:uiPriority="9" w:unhideWhenUsed="1" w:qFormat="1"/>
-    <w:lsdException w:name="heading 3" w:semiHidden="1" w:uiPriority="9" w:unhideWhenUsed="1" w:qFormat="1"/>
-    <w:lsdException w:name="heading 4" w:semiHidden="1" w:uiPriority="9" w:unhideWhenUsed="1" w:qFormat="1"/>
-    <w:lsdException w:name="heading 5" w:semiHidden="1" w:uiPriority="9" w:unhideWhenUsed="1" w:qFormat="1"/>
-    <w:lsdException w:name="heading 6" w:semiHidden="1" w:uiPriority="9" w:unhideWhenUsed="1" w:qFormat="1"/>
-    <w:lsdException w:name="heading 7" w:semiHidden="1" w:uiPriority="9" w:unhideWhenUsed="1" w:qFormat="1"/>
-    <w:lsdException w:name="heading 8" w:semiHidden="1" w:uiPriority="9" w:unhideWhenUsed="1" w:qFormat="1"/>
-    <w:lsdException w:name="heading 9" w:semiHidden="1" w:uiPriority="9" w:unhideWhenUsed="1" w:qFormat="1"/>
+    <w:lsdException w:name="heading 2" w:uiPriority="9" w:semiHidden="1" w:unhideWhenUsed="1" w:qFormat="1"/>
+    <w:lsdException w:name="heading 3" w:uiPriority="9" w:semiHidden="1" w:unhideWhenUsed="1" w:qFormat="1"/>
+    <w:lsdException w:name="heading 4" w:uiPriority="9" w:semiHidden="1" w:unhideWhenUsed="1" w:qFormat="1"/>
+    <w:lsdException w:name="heading 5" w:uiPriority="9" w:semiHidden="1" w:unhideWhenUsed="1" w:qFormat="1"/>
+    <w:lsdException w:name="heading 6" w:uiPriority="9" w:semiHidden="1" w:unhideWhenUsed="1" w:qFormat="1"/>
+    <w:lsdException w:name="heading 7" w:uiPriority="9" w:semiHidden="1" w:unhideWhenUsed="1" w:qFormat="1"/>
+    <w:lsdException w:name="heading 8" w:uiPriority="9" w:semiHidden="1" w:unhideWhenUsed="1" w:qFormat="1"/>
+    <w:lsdException w:name="heading 9" w:uiPriority="9" w:semiHidden="1" w:unhideWhenUsed="1" w:qFormat="1"/>
     <w:lsdException w:name="index 1" w:semiHidden="1" w:unhideWhenUsed="1"/>
     <w:lsdException w:name="index 2" w:semiHidden="1" w:unhideWhenUsed="1"/>
     <w:lsdException w:name="index 3" w:semiHidden="1" w:unhideWhenUsed="1"/>
@@ -633,22 +675,22 @@
     <w:lsdException w:name="index 7" w:semiHidden="1" w:unhideWhenUsed="1"/>
     <w:lsdException w:name="index 8" w:semiHidden="1" w:unhideWhenUsed="1"/>
     <w:lsdException w:name="index 9" w:semiHidden="1" w:unhideWhenUsed="1"/>
-    <w:lsdException w:name="toc 1" w:semiHidden="1" w:uiPriority="39" w:unhideWhenUsed="1"/>
-    <w:lsdException w:name="toc 2" w:semiHidden="1" w:uiPriority="39" w:unhideWhenUsed="1"/>
-    <w:lsdException w:name="toc 3" w:semiHidden="1" w:uiPriority="39" w:unhideWhenUsed="1"/>
-    <w:lsdException w:name="toc 4" w:semiHidden="1" w:uiPriority="39" w:unhideWhenUsed="1"/>
-    <w:lsdException w:name="toc 5" w:semiHidden="1" w:uiPriority="39" w:unhideWhenUsed="1"/>
-    <w:lsdException w:name="toc 6" w:semiHidden="1" w:uiPriority="39" w:unhideWhenUsed="1"/>
-    <w:lsdException w:name="toc 7" w:semiHidden="1" w:uiPriority="39" w:unhideWhenUsed="1"/>
-    <w:lsdException w:name="toc 8" w:semiHidden="1" w:uiPriority="39" w:unhideWhenUsed="1"/>
-    <w:lsdException w:name="toc 9" w:semiHidden="1" w:uiPriority="39" w:unhideWhenUsed="1"/>
+    <w:lsdException w:name="toc 1" w:uiPriority="39" w:semiHidden="1" w:unhideWhenUsed="1"/>
+    <w:lsdException w:name="toc 2" w:uiPriority="39" w:semiHidden="1" w:unhideWhenUsed="1"/>
+    <w:lsdException w:name="toc 3" w:uiPriority="39" w:semiHidden="1" w:unhideWhenUsed="1"/>
+    <w:lsdException w:name="toc 4" w:uiPriority="39" w:semiHidden="1" w:unhideWhenUsed="1"/>
+    <w:lsdException w:name="toc 5" w:uiPriority="39" w:semiHidden="1" w:unhideWhenUsed="1"/>
+    <w:lsdException w:name="toc 6" w:uiPriority="39" w:semiHidden="1" w:unhideWhenUsed="1"/>
+    <w:lsdException w:name="toc 7" w:uiPriority="39" w:semiHidden="1" w:unhideWhenUsed="1"/>
+    <w:lsdException w:name="toc 8" w:uiPriority="39" w:semiHidden="1" w:unhideWhenUsed="1"/>
+    <w:lsdException w:name="toc 9" w:uiPriority="39" w:semiHidden="1" w:unhideWhenUsed="1"/>
     <w:lsdException w:name="Normal Indent" w:semiHidden="1" w:unhideWhenUsed="1"/>
     <w:lsdException w:name="footnote text" w:semiHidden="1" w:unhideWhenUsed="1"/>
     <w:lsdException w:name="annotation text" w:semiHidden="1" w:unhideWhenUsed="1"/>
     <w:lsdException w:name="header" w:semiHidden="1" w:unhideWhenUsed="1"/>
     <w:lsdException w:name="footer" w:semiHidden="1" w:unhideWhenUsed="1"/>
     <w:lsdException w:name="index heading" w:semiHidden="1" w:unhideWhenUsed="1"/>
-    <w:lsdException w:name="caption" w:semiHidden="1" w:uiPriority="35" w:unhideWhenUsed="1" w:qFormat="1"/>
+    <w:lsdException w:name="caption" w:uiPriority="35" w:semiHidden="1" w:unhideWhenUsed="1" w:qFormat="1"/>
     <w:lsdException w:name="table of figures" w:semiHidden="1" w:unhideWhenUsed="1"/>
     <w:lsdException w:name="envelope address" w:semiHidden="1" w:unhideWhenUsed="1"/>
     <w:lsdException w:name="envelope return" w:semiHidden="1" w:unhideWhenUsed="1"/>
@@ -679,7 +721,7 @@
     <w:lsdException w:name="Title" w:uiPriority="10" w:qFormat="1"/>
     <w:lsdException w:name="Closing" w:semiHidden="1" w:unhideWhenUsed="1"/>
     <w:lsdException w:name="Signature" w:semiHidden="1" w:unhideWhenUsed="1"/>
-    <w:lsdException w:name="Default Paragraph Font" w:semiHidden="1" w:uiPriority="1" w:unhideWhenUsed="1"/>
+    <w:lsdException w:name="Default Paragraph Font" w:uiPriority="1" w:semiHidden="1" w:unhideWhenUsed="1"/>
     <w:lsdException w:name="Body Text" w:semiHidden="1" w:unhideWhenUsed="1"/>
     <w:lsdException w:name="Body Text Indent" w:semiHidden="1" w:unhideWhenUsed="1"/>
     <w:lsdException w:name="List Continue" w:semiHidden="1" w:unhideWhenUsed="1"/>
@@ -879,8 +921,8 @@
     <w:lsdException w:name="Subtle Reference" w:uiPriority="31" w:qFormat="1"/>
     <w:lsdException w:name="Intense Reference" w:uiPriority="32" w:qFormat="1"/>
     <w:lsdException w:name="Book Title" w:uiPriority="33" w:qFormat="1"/>
-    <w:lsdException w:name="Bibliography" w:semiHidden="1" w:uiPriority="37" w:unhideWhenUsed="1"/>
-    <w:lsdException w:name="TOC Heading" w:semiHidden="1" w:uiPriority="39" w:unhideWhenUsed="1" w:qFormat="1"/>
+    <w:lsdException w:name="Bibliography" w:uiPriority="37" w:semiHidden="1" w:unhideWhenUsed="1"/>
+    <w:lsdException w:name="TOC Heading" w:uiPriority="39" w:semiHidden="1" w:unhideWhenUsed="1" w:qFormat="1"/>
     <w:lsdException w:name="Plain Table 1" w:uiPriority="41"/>
     <w:lsdException w:name="Plain Table 2" w:uiPriority="42"/>
     <w:lsdException w:name="Plain Table 3" w:uiPriority="43"/>
@@ -991,7 +1033,7 @@
     <w:lsdException w:name="Unresolved Mention" w:semiHidden="1" w:unhideWhenUsed="1"/>
     <w:lsdException w:name="Smart Link" w:semiHidden="1" w:unhideWhenUsed="1"/>
   </w:latentStyles>
-  <w:style w:type="paragraph" w:default="1" w:styleId="Normal">
+  <w:style w:type="paragraph" w:styleId="Normal" w:default="1">
     <w:name w:val="Normal"/>
     <w:qFormat/>
     <w:pPr>
@@ -1031,7 +1073,7 @@
       <w:outlineLvl w:val="1"/>
     </w:pPr>
     <w:rPr>
-      <w:rFonts w:asciiTheme="majorHAnsi" w:eastAsiaTheme="majorEastAsia" w:hAnsiTheme="majorHAnsi" w:cstheme="majorBidi"/>
+      <w:rFonts w:asciiTheme="majorHAnsi" w:hAnsiTheme="majorHAnsi" w:eastAsiaTheme="majorEastAsia" w:cstheme="majorBidi"/>
       <w:color w:val="0F4761" w:themeColor="accent1" w:themeShade="BF"/>
       <w:sz w:val="32"/>
       <w:szCs w:val="32"/>
@@ -1192,13 +1234,13 @@
       <w:color w:val="272727" w:themeColor="text1" w:themeTint="D8"/>
     </w:rPr>
   </w:style>
-  <w:style w:type="character" w:default="1" w:styleId="DefaultParagraphFont">
+  <w:style w:type="character" w:styleId="DefaultParagraphFont" w:default="1">
     <w:name w:val="Default Paragraph Font"/>
     <w:uiPriority w:val="1"/>
     <w:semiHidden/>
     <w:unhideWhenUsed/>
   </w:style>
-  <w:style w:type="table" w:default="1" w:styleId="TableNormal">
+  <w:style w:type="table" w:styleId="TableNormal" w:default="1">
     <w:name w:val="Normal Table"/>
     <w:uiPriority w:val="99"/>
     <w:semiHidden/>
@@ -1213,13 +1255,13 @@
       </w:tblCellMar>
     </w:tblPr>
   </w:style>
-  <w:style w:type="numbering" w:default="1" w:styleId="NoList">
+  <w:style w:type="numbering" w:styleId="NoList" w:default="1">
     <w:name w:val="No List"/>
     <w:uiPriority w:val="99"/>
     <w:semiHidden/>
     <w:unhideWhenUsed/>
   </w:style>
-  <w:style w:type="character" w:customStyle="1" w:styleId="Heading1Char">
+  <w:style w:type="character" w:styleId="Heading1Char" w:customStyle="1">
     <w:name w:val="Heading 1 Char"/>
     <w:basedOn w:val="DefaultParagraphFont"/>
     <w:link w:val="Heading1"/>
@@ -1230,7 +1272,7 @@
       <w:rFonts w:ascii="Cambria" w:hAnsi="Cambria"/>
     </w:rPr>
   </w:style>
-  <w:style w:type="character" w:customStyle="1" w:styleId="Heading2Char">
+  <w:style w:type="character" w:styleId="Heading2Char" w:customStyle="1">
     <w:name w:val="Heading 2 Char"/>
     <w:basedOn w:val="DefaultParagraphFont"/>
     <w:link w:val="Heading2"/>
@@ -1239,13 +1281,13 @@
     <w:qFormat/>
     <w:rsid w:val="00661BB5"/>
     <w:rPr>
-      <w:rFonts w:asciiTheme="majorHAnsi" w:eastAsiaTheme="majorEastAsia" w:hAnsiTheme="majorHAnsi" w:cstheme="majorBidi"/>
+      <w:rFonts w:asciiTheme="majorHAnsi" w:hAnsiTheme="majorHAnsi" w:eastAsiaTheme="majorEastAsia" w:cstheme="majorBidi"/>
       <w:color w:val="0F4761" w:themeColor="accent1" w:themeShade="BF"/>
       <w:sz w:val="32"/>
       <w:szCs w:val="32"/>
     </w:rPr>
   </w:style>
-  <w:style w:type="character" w:customStyle="1" w:styleId="Heading3Char">
+  <w:style w:type="character" w:styleId="Heading3Char" w:customStyle="1">
     <w:name w:val="Heading 3 Char"/>
     <w:basedOn w:val="DefaultParagraphFont"/>
     <w:link w:val="Heading3"/>
@@ -1260,7 +1302,7 @@
       <w:szCs w:val="28"/>
     </w:rPr>
   </w:style>
-  <w:style w:type="character" w:customStyle="1" w:styleId="Heading4Char">
+  <w:style w:type="character" w:styleId="Heading4Char" w:customStyle="1">
     <w:name w:val="Heading 4 Char"/>
     <w:basedOn w:val="DefaultParagraphFont"/>
     <w:link w:val="Heading4"/>
@@ -1275,7 +1317,7 @@
       <w:color w:val="0F4761" w:themeColor="accent1" w:themeShade="BF"/>
     </w:rPr>
   </w:style>
-  <w:style w:type="character" w:customStyle="1" w:styleId="Heading5Char">
+  <w:style w:type="character" w:styleId="Heading5Char" w:customStyle="1">
     <w:name w:val="Heading 5 Char"/>
     <w:basedOn w:val="DefaultParagraphFont"/>
     <w:link w:val="Heading5"/>
@@ -1288,7 +1330,7 @@
       <w:color w:val="0F4761" w:themeColor="accent1" w:themeShade="BF"/>
     </w:rPr>
   </w:style>
-  <w:style w:type="character" w:customStyle="1" w:styleId="Heading6Char">
+  <w:style w:type="character" w:styleId="Heading6Char" w:customStyle="1">
     <w:name w:val="Heading 6 Char"/>
     <w:basedOn w:val="DefaultParagraphFont"/>
     <w:link w:val="Heading6"/>
@@ -1303,7 +1345,7 @@
       <w:color w:val="595959" w:themeColor="text1" w:themeTint="A6"/>
     </w:rPr>
   </w:style>
-  <w:style w:type="character" w:customStyle="1" w:styleId="Heading7Char">
+  <w:style w:type="character" w:styleId="Heading7Char" w:customStyle="1">
     <w:name w:val="Heading 7 Char"/>
     <w:basedOn w:val="DefaultParagraphFont"/>
     <w:link w:val="Heading7"/>
@@ -1316,7 +1358,7 @@
       <w:color w:val="595959" w:themeColor="text1" w:themeTint="A6"/>
     </w:rPr>
   </w:style>
-  <w:style w:type="character" w:customStyle="1" w:styleId="Heading8Char">
+  <w:style w:type="character" w:styleId="Heading8Char" w:customStyle="1">
     <w:name w:val="Heading 8 Char"/>
     <w:basedOn w:val="DefaultParagraphFont"/>
     <w:link w:val="Heading8"/>
@@ -1331,7 +1373,7 @@
       <w:color w:val="272727" w:themeColor="text1" w:themeTint="D8"/>
     </w:rPr>
   </w:style>
-  <w:style w:type="character" w:customStyle="1" w:styleId="Heading9Char">
+  <w:style w:type="character" w:styleId="Heading9Char" w:customStyle="1">
     <w:name w:val="Heading 9 Char"/>
     <w:basedOn w:val="DefaultParagraphFont"/>
     <w:link w:val="Heading9"/>
@@ -1344,7 +1386,7 @@
       <w:color w:val="272727" w:themeColor="text1" w:themeTint="D8"/>
     </w:rPr>
   </w:style>
-  <w:style w:type="character" w:customStyle="1" w:styleId="TitleChar">
+  <w:style w:type="character" w:styleId="TitleChar" w:customStyle="1">
     <w:name w:val="Title Char"/>
     <w:basedOn w:val="DefaultParagraphFont"/>
     <w:link w:val="Title"/>
@@ -1359,7 +1401,7 @@
       <w:szCs w:val="40"/>
     </w:rPr>
   </w:style>
-  <w:style w:type="character" w:customStyle="1" w:styleId="SubtitleChar">
+  <w:style w:type="character" w:styleId="SubtitleChar" w:customStyle="1">
     <w:name w:val="Subtitle Char"/>
     <w:basedOn w:val="DefaultParagraphFont"/>
     <w:link w:val="Subtitle"/>
@@ -1374,7 +1416,7 @@
       <w:szCs w:val="32"/>
     </w:rPr>
   </w:style>
-  <w:style w:type="character" w:customStyle="1" w:styleId="QuoteChar">
+  <w:style w:type="character" w:styleId="QuoteChar" w:customStyle="1">
     <w:name w:val="Quote Char"/>
     <w:basedOn w:val="DefaultParagraphFont"/>
     <w:link w:val="Quote"/>
@@ -1399,7 +1441,7 @@
       <w:color w:val="0F4761" w:themeColor="accent1" w:themeShade="BF"/>
     </w:rPr>
   </w:style>
-  <w:style w:type="character" w:customStyle="1" w:styleId="IntenseQuoteChar">
+  <w:style w:type="character" w:styleId="IntenseQuoteChar" w:customStyle="1">
     <w:name w:val="Intense Quote Char"/>
     <w:basedOn w:val="DefaultParagraphFont"/>
     <w:link w:val="IntenseQuote"/>
@@ -1426,7 +1468,7 @@
       <w:spacing w:val="5"/>
     </w:rPr>
   </w:style>
-  <w:style w:type="paragraph" w:customStyle="1" w:styleId="Heading">
+  <w:style w:type="paragraph" w:styleId="Heading" w:customStyle="1">
     <w:name w:val="Heading"/>
     <w:basedOn w:val="Normal"/>
     <w:next w:val="BodyText"/>
@@ -1436,7 +1478,7 @@
       <w:spacing w:before="240" w:after="120"/>
     </w:pPr>
     <w:rPr>
-      <w:rFonts w:ascii="Cambria" w:eastAsia="PingFang SC" w:hAnsi="Cambria" w:cs="Arial Unicode MS"/>
+      <w:rFonts w:ascii="Cambria" w:hAnsi="Cambria" w:eastAsia="PingFang SC" w:cs="Arial Unicode MS"/>
       <w:sz w:val="28"/>
       <w:szCs w:val="28"/>
     </w:rPr>
@@ -1469,7 +1511,7 @@
       <w:iCs/>
     </w:rPr>
   </w:style>
-  <w:style w:type="paragraph" w:customStyle="1" w:styleId="Index">
+  <w:style w:type="paragraph" w:styleId="Index" w:customStyle="1">
     <w:name w:val="Index"/>
     <w:basedOn w:val="Normal"/>
     <w:qFormat/>
@@ -1557,8 +1599,8 @@
     <w:rsid w:val="00661BB5"/>
     <w:pPr>
       <w:pBdr>
-        <w:top w:val="single" w:sz="4" w:space="10" w:color="0F4761" w:themeColor="accent1" w:themeShade="BF"/>
-        <w:bottom w:val="single" w:sz="4" w:space="10" w:color="0F4761" w:themeColor="accent1" w:themeShade="BF"/>
+        <w:top w:val="single" w:color="0F4761" w:themeColor="accent1" w:themeShade="BF" w:sz="4" w:space="10"/>
+        <w:bottom w:val="single" w:color="0F4761" w:themeColor="accent1" w:themeShade="BF" w:sz="4" w:space="10"/>
       </w:pBdr>
       <w:spacing w:before="360" w:after="360"/>
       <w:ind w:left="864" w:right="864"/>

</xml_diff>